<commit_message>
terminada a minha parte
</commit_message>
<xml_diff>
--- a/Serie2/parte do pires.docx
+++ b/Serie2/parte do pires.docx
@@ -626,14 +626,12 @@
         </w:numPr>
         <w:spacing w:line="360" w:lineRule="auto"/>
       </w:pPr>
-      <w:bookmarkStart w:id="0" w:name="_GoBack"/>
       <w:r>
         <w:rPr>
           <w:b/>
         </w:rPr>
         <w:t>Tempo-Real</w:t>
       </w:r>
-      <w:bookmarkEnd w:id="0"/>
       <w:r>
         <w:t xml:space="preserve"> -</w:t>
       </w:r>
@@ -688,6 +686,846 @@
       </w:r>
     </w:p>
     <w:p>
+      <w:pPr>
+        <w:pStyle w:val="Cabealho1"/>
+      </w:pPr>
+      <w:r>
+        <w:lastRenderedPageBreak/>
+        <w:t>Controlo de concorrência e consistência eventual</w:t>
+      </w:r>
+    </w:p>
+    <w:p/>
+    <w:p>
+      <w:r>
+        <w:t xml:space="preserve">Informalmente consistência eventual significa que </w:t>
+      </w:r>
+      <w:r>
+        <w:t>t</w:t>
+      </w:r>
+      <w:r>
+        <w:t xml:space="preserve">odas as </w:t>
+      </w:r>
+      <w:r>
+        <w:t>réplicas</w:t>
+      </w:r>
+      <w:r>
+        <w:t xml:space="preserve"> irão eventualmente estar</w:t>
+      </w:r>
+      <w:r>
+        <w:t xml:space="preserve"> sincronizadas quando o sistema se encontra </w:t>
+      </w:r>
+      <w:r>
+        <w:t>inativo por dado período de tempo.</w:t>
+      </w:r>
+      <w:r>
+        <w:t xml:space="preserve"> Um</w:t>
+      </w:r>
+      <w:r>
+        <w:t xml:space="preserve"> </w:t>
+      </w:r>
+      <w:r>
+        <w:t xml:space="preserve">objeto replicado está eventualmente consistente quando respeita as seguintes condições assumindo que todas as </w:t>
+      </w:r>
+      <w:r>
+        <w:t>réplicas</w:t>
+      </w:r>
+      <w:r>
+        <w:t xml:space="preserve"> p</w:t>
+      </w:r>
+      <w:r>
+        <w:t>artilham o mesmo estado inicial:</w:t>
+      </w:r>
+    </w:p>
+    <w:p>
+      <w:pPr>
+        <w:pStyle w:val="PargrafodaLista"/>
+        <w:numPr>
+          <w:ilvl w:val="0"/>
+          <w:numId w:val="6"/>
+        </w:numPr>
+      </w:pPr>
+      <w:r>
+        <w:t xml:space="preserve">Em qualquer momento, para cada réplica existe um prefixo do </w:t>
+      </w:r>
+      <w:r>
+        <w:rPr>
+          <w:i/>
+        </w:rPr>
+        <w:t>“</w:t>
+      </w:r>
+      <w:proofErr w:type="spellStart"/>
+      <w:r>
+        <w:rPr>
+          <w:i/>
+        </w:rPr>
+        <w:t>schedule</w:t>
+      </w:r>
+      <w:proofErr w:type="spellEnd"/>
+      <w:r>
+        <w:rPr>
+          <w:i/>
+        </w:rPr>
+        <w:t>”</w:t>
+      </w:r>
+      <w:r>
+        <w:t xml:space="preserve"> o qual é equivalente ao prefixo do </w:t>
+      </w:r>
+      <w:r>
+        <w:rPr>
+          <w:i/>
+        </w:rPr>
+        <w:t>“</w:t>
+      </w:r>
+      <w:proofErr w:type="spellStart"/>
+      <w:r>
+        <w:rPr>
+          <w:i/>
+        </w:rPr>
+        <w:t>schedule</w:t>
+      </w:r>
+      <w:proofErr w:type="spellEnd"/>
+      <w:r>
+        <w:rPr>
+          <w:i/>
+        </w:rPr>
+        <w:t xml:space="preserve">” </w:t>
+      </w:r>
+      <w:r>
+        <w:t>das restantes réplicas</w:t>
+      </w:r>
+      <w:r>
+        <w:t xml:space="preserve">. A esta condição dá-se o nome de </w:t>
+      </w:r>
+      <w:r>
+        <w:rPr>
+          <w:i/>
+        </w:rPr>
+        <w:t>“</w:t>
+      </w:r>
+      <w:proofErr w:type="spellStart"/>
+      <w:r>
+        <w:rPr>
+          <w:i/>
+        </w:rPr>
+        <w:t>committed</w:t>
+      </w:r>
+      <w:proofErr w:type="spellEnd"/>
+      <w:r>
+        <w:rPr>
+          <w:i/>
+        </w:rPr>
+        <w:t xml:space="preserve"> </w:t>
+      </w:r>
+      <w:proofErr w:type="spellStart"/>
+      <w:r>
+        <w:rPr>
+          <w:i/>
+        </w:rPr>
+        <w:t>prefix</w:t>
+      </w:r>
+      <w:proofErr w:type="spellEnd"/>
+      <w:r>
+        <w:rPr>
+          <w:i/>
+        </w:rPr>
+        <w:t>”</w:t>
+      </w:r>
+      <w:r>
+        <w:t>.</w:t>
+      </w:r>
+    </w:p>
+    <w:p>
+      <w:pPr>
+        <w:pStyle w:val="PargrafodaLista"/>
+        <w:numPr>
+          <w:ilvl w:val="0"/>
+          <w:numId w:val="6"/>
+        </w:numPr>
+      </w:pPr>
+      <w:r>
+        <w:t xml:space="preserve">O </w:t>
+      </w:r>
+      <w:r>
+        <w:rPr>
+          <w:i/>
+        </w:rPr>
+        <w:t>“</w:t>
+      </w:r>
+      <w:proofErr w:type="spellStart"/>
+      <w:r>
+        <w:rPr>
+          <w:i/>
+        </w:rPr>
+        <w:t>committed</w:t>
+      </w:r>
+      <w:proofErr w:type="spellEnd"/>
+      <w:r>
+        <w:rPr>
+          <w:i/>
+        </w:rPr>
+        <w:t xml:space="preserve"> </w:t>
+      </w:r>
+      <w:proofErr w:type="spellStart"/>
+      <w:r>
+        <w:rPr>
+          <w:i/>
+        </w:rPr>
+        <w:t>prefix</w:t>
+      </w:r>
+      <w:proofErr w:type="spellEnd"/>
+      <w:r>
+        <w:rPr>
+          <w:i/>
+        </w:rPr>
+        <w:t xml:space="preserve">” </w:t>
+      </w:r>
+      <w:r>
+        <w:t xml:space="preserve">de cada réplica cresce de forma </w:t>
+      </w:r>
+      <w:proofErr w:type="spellStart"/>
+      <w:r>
+        <w:t>monotónica</w:t>
+      </w:r>
+      <w:proofErr w:type="spellEnd"/>
+      <w:r>
+        <w:t xml:space="preserve"> </w:t>
+      </w:r>
+      <w:r>
+        <w:t>ao longo do tempo.</w:t>
+      </w:r>
+    </w:p>
+    <w:p>
+      <w:pPr>
+        <w:pStyle w:val="PargrafodaLista"/>
+        <w:numPr>
+          <w:ilvl w:val="0"/>
+          <w:numId w:val="6"/>
+        </w:numPr>
+      </w:pPr>
+      <w:r>
+        <w:t xml:space="preserve">Todas as operações não abortadas no </w:t>
+      </w:r>
+      <w:r>
+        <w:rPr>
+          <w:i/>
+        </w:rPr>
+        <w:t>“</w:t>
+      </w:r>
+      <w:proofErr w:type="spellStart"/>
+      <w:r>
+        <w:rPr>
+          <w:i/>
+        </w:rPr>
+        <w:t>committed</w:t>
+      </w:r>
+      <w:proofErr w:type="spellEnd"/>
+      <w:r>
+        <w:rPr>
+          <w:i/>
+        </w:rPr>
+        <w:t xml:space="preserve"> </w:t>
+      </w:r>
+      <w:proofErr w:type="spellStart"/>
+      <w:r>
+        <w:rPr>
+          <w:i/>
+        </w:rPr>
+        <w:t>prefix</w:t>
+      </w:r>
+      <w:proofErr w:type="spellEnd"/>
+      <w:r>
+        <w:rPr>
+          <w:i/>
+        </w:rPr>
+        <w:t xml:space="preserve">” </w:t>
+      </w:r>
+      <w:r>
+        <w:t>satisfazem as suas pré-condições.</w:t>
+      </w:r>
+    </w:p>
+    <w:p>
+      <w:r>
+        <w:t xml:space="preserve">Para atingir a consistência eventual o sistema tem de </w:t>
+      </w:r>
+      <w:r>
+        <w:t>adotar</w:t>
+      </w:r>
+      <w:r>
+        <w:t xml:space="preserve"> uma </w:t>
+      </w:r>
+      <w:r>
+        <w:t>política</w:t>
+      </w:r>
+      <w:r>
+        <w:t xml:space="preserve"> de</w:t>
+      </w:r>
+      <w:r>
+        <w:t xml:space="preserve"> </w:t>
+      </w:r>
+      <w:proofErr w:type="spellStart"/>
+      <w:r>
+        <w:t>scheduling</w:t>
+      </w:r>
+      <w:proofErr w:type="spellEnd"/>
+      <w:r>
+        <w:t>, detetar</w:t>
+      </w:r>
+      <w:r>
+        <w:t xml:space="preserve"> conflitos e posteriormente resolvê-los.</w:t>
+      </w:r>
+      <w:r>
+        <w:t xml:space="preserve"> </w:t>
+      </w:r>
+    </w:p>
+    <w:p>
+      <w:pPr>
+        <w:pStyle w:val="Cabealho2"/>
+      </w:pPr>
+      <w:proofErr w:type="spellStart"/>
+      <w:r>
+        <w:t>Schedulling</w:t>
+      </w:r>
+      <w:proofErr w:type="spellEnd"/>
+    </w:p>
+    <w:p/>
+    <w:p>
+      <w:r>
+        <w:t xml:space="preserve">Existem essencialmente duas políticas de </w:t>
+      </w:r>
+      <w:r>
+        <w:rPr>
+          <w:i/>
+        </w:rPr>
+        <w:t>“</w:t>
+      </w:r>
+      <w:proofErr w:type="spellStart"/>
+      <w:r>
+        <w:rPr>
+          <w:i/>
+        </w:rPr>
+        <w:t>scheduling</w:t>
+      </w:r>
+      <w:proofErr w:type="spellEnd"/>
+      <w:r>
+        <w:rPr>
+          <w:i/>
+        </w:rPr>
+        <w:t>”</w:t>
+      </w:r>
+      <w:r>
+        <w:t>:</w:t>
+      </w:r>
+    </w:p>
+    <w:p>
+      <w:pPr>
+        <w:pStyle w:val="PargrafodaLista"/>
+        <w:numPr>
+          <w:ilvl w:val="0"/>
+          <w:numId w:val="7"/>
+        </w:numPr>
+      </w:pPr>
+      <w:r>
+        <w:rPr>
+          <w:b/>
+        </w:rPr>
+        <w:t>Sintático</w:t>
+      </w:r>
+      <w:r>
+        <w:t xml:space="preserve"> </w:t>
+      </w:r>
+      <w:r>
+        <w:t xml:space="preserve">- Baseado em informação de caracter geral como quando, onde e por </w:t>
+      </w:r>
+      <w:r>
+        <w:t>quem foram submetidas operações</w:t>
+      </w:r>
+    </w:p>
+    <w:p>
+      <w:pPr>
+        <w:pStyle w:val="PargrafodaLista"/>
+        <w:numPr>
+          <w:ilvl w:val="0"/>
+          <w:numId w:val="7"/>
+        </w:numPr>
+        <w:rPr>
+          <w:i/>
+        </w:rPr>
+      </w:pPr>
+      <w:r>
+        <w:rPr>
+          <w:b/>
+        </w:rPr>
+        <w:t>Semântica</w:t>
+      </w:r>
+      <w:r>
+        <w:t xml:space="preserve"> - Baseado nas relações semânticas entre as operações tais como a comutatividade, onde duas operações consecutivas se forem comutativas a sua ordem de execução pode ser trocada</w:t>
+      </w:r>
+      <w:r>
+        <w:t xml:space="preserve"> mesmo que haja uma relação de </w:t>
+      </w:r>
+      <w:r>
+        <w:rPr>
+          <w:i/>
+        </w:rPr>
+        <w:t>"</w:t>
+      </w:r>
+      <w:proofErr w:type="spellStart"/>
+      <w:r>
+        <w:rPr>
+          <w:i/>
+        </w:rPr>
+        <w:t>happens-before</w:t>
+      </w:r>
+      <w:proofErr w:type="spellEnd"/>
+      <w:r>
+        <w:rPr>
+          <w:i/>
+        </w:rPr>
+        <w:t>".</w:t>
+      </w:r>
+      <w:r>
+        <w:rPr>
+          <w:i/>
+        </w:rPr>
+        <w:t xml:space="preserve"> </w:t>
+      </w:r>
+    </w:p>
+    <w:p>
+      <w:r>
+        <w:t xml:space="preserve">Existem também outros tipos de </w:t>
+      </w:r>
+      <w:r>
+        <w:rPr>
+          <w:i/>
+        </w:rPr>
+        <w:t>“</w:t>
+      </w:r>
+      <w:proofErr w:type="spellStart"/>
+      <w:r>
+        <w:rPr>
+          <w:i/>
+        </w:rPr>
+        <w:t>scheduling</w:t>
+      </w:r>
+      <w:proofErr w:type="spellEnd"/>
+      <w:r>
+        <w:rPr>
+          <w:i/>
+        </w:rPr>
+        <w:t xml:space="preserve">” </w:t>
+      </w:r>
+      <w:r>
+        <w:t>semântico tais como ordenação canónica, transformação operacional e abordagem de otimização.</w:t>
+      </w:r>
+    </w:p>
+    <w:p>
+      <w:pPr>
+        <w:pStyle w:val="Cabealho2"/>
+      </w:pPr>
+      <w:r>
+        <w:t>Deteção de conflitos</w:t>
+      </w:r>
+    </w:p>
+    <w:p/>
+    <w:p>
+      <w:r>
+        <w:t xml:space="preserve">Uma operação A está em conflito quando a sua pré-condição não é satisfeita, dado o estado da réplica após várias tentativas e de aplicar operação antes de A no </w:t>
+      </w:r>
+      <w:r>
+        <w:rPr>
+          <w:i/>
+        </w:rPr>
+        <w:t>“</w:t>
+      </w:r>
+      <w:proofErr w:type="spellStart"/>
+      <w:r>
+        <w:rPr>
+          <w:i/>
+        </w:rPr>
+        <w:t>schedule</w:t>
+      </w:r>
+      <w:proofErr w:type="spellEnd"/>
+      <w:r>
+        <w:rPr>
+          <w:i/>
+        </w:rPr>
+        <w:t xml:space="preserve">” </w:t>
+      </w:r>
+      <w:r>
+        <w:t>corrente</w:t>
+      </w:r>
+      <w:r>
+        <w:t>.</w:t>
+      </w:r>
+      <w:r>
+        <w:t xml:space="preserve"> A gestão de conflitos envolve duas fases, deteção de conflitos e resolução dos mesmos.</w:t>
+      </w:r>
+    </w:p>
+    <w:p>
+      <w:r>
+        <w:t xml:space="preserve">Tal como nas políticas de </w:t>
+      </w:r>
+      <w:r>
+        <w:rPr>
+          <w:i/>
+        </w:rPr>
+        <w:t>“</w:t>
+      </w:r>
+      <w:proofErr w:type="spellStart"/>
+      <w:r>
+        <w:rPr>
+          <w:i/>
+        </w:rPr>
+        <w:t>scheduling</w:t>
+      </w:r>
+      <w:proofErr w:type="spellEnd"/>
+      <w:r>
+        <w:rPr>
+          <w:i/>
+        </w:rPr>
+        <w:t xml:space="preserve">” </w:t>
+      </w:r>
+      <w:r>
+        <w:rPr>
+          <w:i/>
+        </w:rPr>
+        <w:t>e</w:t>
+      </w:r>
+      <w:r>
+        <w:t>xistem duas abordagens para deteção de conflitos em sistemas otimistas:</w:t>
+      </w:r>
+    </w:p>
+    <w:p>
+      <w:pPr>
+        <w:pStyle w:val="PargrafodaLista"/>
+        <w:numPr>
+          <w:ilvl w:val="0"/>
+          <w:numId w:val="8"/>
+        </w:numPr>
+      </w:pPr>
+      <w:r>
+        <w:rPr>
+          <w:b/>
+        </w:rPr>
+        <w:t>Abordagem sintática</w:t>
+      </w:r>
+      <w:r>
+        <w:t xml:space="preserve"> </w:t>
+      </w:r>
+      <w:r>
+        <w:t xml:space="preserve">- Duas operações estão em conflito quando são concorrentes não </w:t>
+      </w:r>
+      <w:r>
+        <w:t xml:space="preserve">havendo relação </w:t>
+      </w:r>
+      <w:bookmarkStart w:id="0" w:name="_GoBack"/>
+      <w:r>
+        <w:rPr>
+          <w:i/>
+        </w:rPr>
+        <w:t>“</w:t>
+      </w:r>
+      <w:proofErr w:type="spellStart"/>
+      <w:r>
+        <w:rPr>
+          <w:i/>
+        </w:rPr>
+        <w:t>happens-before</w:t>
+      </w:r>
+      <w:proofErr w:type="spellEnd"/>
+      <w:r>
+        <w:rPr>
+          <w:i/>
+        </w:rPr>
+        <w:t>”</w:t>
+      </w:r>
+      <w:bookmarkEnd w:id="0"/>
+      <w:r>
+        <w:t>.</w:t>
+      </w:r>
+    </w:p>
+    <w:p>
+      <w:pPr>
+        <w:pStyle w:val="PargrafodaLista"/>
+        <w:numPr>
+          <w:ilvl w:val="0"/>
+          <w:numId w:val="8"/>
+        </w:numPr>
+      </w:pPr>
+      <w:r>
+        <w:rPr>
+          <w:b/>
+        </w:rPr>
+        <w:t>Abordagem semântica</w:t>
+      </w:r>
+      <w:r>
+        <w:t xml:space="preserve"> -</w:t>
+      </w:r>
+      <w:r>
+        <w:t xml:space="preserve"> Duas operações estão em conflito quando ambas têm a mesma semântica. Por exemplo a escrita concorrente de dois ficheiros distintos no mesmo sistema de ficheiros não é um conflito mas a alteração concorrente do mesmo ficheiro é.</w:t>
+      </w:r>
+    </w:p>
+    <w:p>
+      <w:pPr>
+        <w:pStyle w:val="Cabealho2"/>
+      </w:pPr>
+      <w:r>
+        <w:lastRenderedPageBreak/>
+        <w:t>Resolução de conflitos</w:t>
+      </w:r>
+    </w:p>
+    <w:p/>
+    <w:p>
+      <w:r>
+        <w:t xml:space="preserve">A resolução de conflitos tem como finalidade reescrever </w:t>
+      </w:r>
+      <w:r>
+        <w:t>ou abortar operações que potenciem conflitos.</w:t>
+      </w:r>
+    </w:p>
+    <w:p>
+      <w:r>
+        <w:t>A resolução de conflitos pode ser manual ou automática:</w:t>
+      </w:r>
+    </w:p>
+    <w:p>
+      <w:r>
+        <w:rPr>
+          <w:b/>
+        </w:rPr>
+        <w:t>Manual</w:t>
+      </w:r>
+      <w:r>
+        <w:t xml:space="preserve"> - </w:t>
+      </w:r>
+      <w:r>
+        <w:t xml:space="preserve">O sistema exclui a operação conflituosa do </w:t>
+      </w:r>
+      <w:r>
+        <w:rPr>
+          <w:i/>
+        </w:rPr>
+        <w:t>“</w:t>
+      </w:r>
+      <w:proofErr w:type="spellStart"/>
+      <w:r>
+        <w:rPr>
+          <w:i/>
+        </w:rPr>
+        <w:t>s</w:t>
+      </w:r>
+      <w:r>
+        <w:rPr>
+          <w:i/>
+        </w:rPr>
+        <w:t>chedule</w:t>
+      </w:r>
+      <w:proofErr w:type="spellEnd"/>
+      <w:r>
+        <w:rPr>
+          <w:i/>
+        </w:rPr>
+        <w:t>”</w:t>
+      </w:r>
+      <w:r>
+        <w:t xml:space="preserve"> e apresenta</w:t>
+      </w:r>
+      <w:r>
+        <w:t xml:space="preserve"> duas versões do objeto. </w:t>
+      </w:r>
+      <w:r>
+        <w:t>Cabe ao utilizador criar um</w:t>
+      </w:r>
+      <w:r>
+        <w:t>a</w:t>
+      </w:r>
+      <w:r>
+        <w:t xml:space="preserve"> versão nova com </w:t>
+      </w:r>
+      <w:r>
+        <w:rPr>
+          <w:i/>
+        </w:rPr>
+        <w:t>“</w:t>
+      </w:r>
+      <w:proofErr w:type="spellStart"/>
+      <w:r>
+        <w:rPr>
+          <w:i/>
+        </w:rPr>
+        <w:t>merging</w:t>
+      </w:r>
+      <w:proofErr w:type="spellEnd"/>
+      <w:r>
+        <w:rPr>
+          <w:i/>
+        </w:rPr>
+        <w:t>”</w:t>
+      </w:r>
+      <w:r>
+        <w:t xml:space="preserve"> das duas versões</w:t>
+      </w:r>
+      <w:r>
+        <w:t xml:space="preserve"> e voltar a submeter a operação. (</w:t>
+      </w:r>
+      <w:r>
+        <w:rPr>
+          <w:b/>
+        </w:rPr>
+        <w:t xml:space="preserve">e.g. – Sistema de controlo de versões </w:t>
+      </w:r>
+      <w:proofErr w:type="spellStart"/>
+      <w:r>
+        <w:rPr>
+          <w:b/>
+        </w:rPr>
+        <w:t>Git</w:t>
+      </w:r>
+      <w:proofErr w:type="spellEnd"/>
+      <w:r>
+        <w:t>).</w:t>
+      </w:r>
+    </w:p>
+    <w:p>
+      <w:r>
+        <w:rPr>
+          <w:b/>
+        </w:rPr>
+        <w:t>Automático</w:t>
+      </w:r>
+      <w:r>
+        <w:t xml:space="preserve"> </w:t>
+      </w:r>
+      <w:r>
+        <w:t>–</w:t>
+      </w:r>
+      <w:r>
+        <w:t xml:space="preserve"> </w:t>
+      </w:r>
+      <w:r>
+        <w:t xml:space="preserve">É chamado um procedimento especifico da aplicação que pega nas duas </w:t>
+      </w:r>
+      <w:r>
+        <w:tab/>
+      </w:r>
+      <w:proofErr w:type="gramStart"/>
+      <w:r>
+        <w:t>de</w:t>
+      </w:r>
+      <w:proofErr w:type="gramEnd"/>
+      <w:r>
+        <w:t xml:space="preserve"> um objeto e cria um novo. </w:t>
+      </w:r>
+      <w:r>
+        <w:t xml:space="preserve">Por exemplo, atualizações concorrentes a um ficheiro de uma diretoria de </w:t>
+      </w:r>
+      <w:proofErr w:type="gramStart"/>
+      <w:r>
+        <w:t>e-mail</w:t>
+      </w:r>
+      <w:proofErr w:type="gramEnd"/>
+      <w:r>
+        <w:t xml:space="preserve"> podem ser </w:t>
+      </w:r>
+      <w:r>
+        <w:t>resolvidas através da computação da união das mensagens de duas réplicas.</w:t>
+      </w:r>
+    </w:p>
+    <w:p/>
+    <w:p>
+      <w:pPr>
+        <w:pStyle w:val="Cabealho2"/>
+      </w:pPr>
+      <w:r>
+        <w:t>Protocolos de compromisso</w:t>
+      </w:r>
+    </w:p>
+    <w:p/>
+    <w:p>
+      <w:r>
+        <w:t>Para implementar as 3 etapas da consistência eventual existem os protocolos de compromisso</w:t>
+      </w:r>
+      <w:r>
+        <w:t xml:space="preserve"> </w:t>
+      </w:r>
+      <w:r>
+        <w:t xml:space="preserve">onde a permanência das operações é acordada entre os intervenientes nomeadamente a </w:t>
+      </w:r>
+      <w:r>
+        <w:t>política</w:t>
+      </w:r>
+      <w:r>
+        <w:t xml:space="preserve"> de </w:t>
+      </w:r>
+      <w:r>
+        <w:rPr>
+          <w:i/>
+        </w:rPr>
+        <w:t>“</w:t>
+      </w:r>
+      <w:proofErr w:type="spellStart"/>
+      <w:r>
+        <w:rPr>
+          <w:i/>
+        </w:rPr>
+        <w:t>scheduling</w:t>
+      </w:r>
+      <w:proofErr w:type="spellEnd"/>
+      <w:r>
+        <w:rPr>
+          <w:i/>
+        </w:rPr>
+        <w:t>”</w:t>
+      </w:r>
+      <w:r>
+        <w:t xml:space="preserve"> e a técnica de resolução de conflitos</w:t>
+      </w:r>
+      <w:r>
+        <w:t>.</w:t>
+      </w:r>
+    </w:p>
+    <w:p>
+      <w:r>
+        <w:t xml:space="preserve">Um dos protocolos é o de compromisso </w:t>
+      </w:r>
+      <w:r>
+        <w:t>implícito</w:t>
+      </w:r>
+      <w:r>
+        <w:t xml:space="preserve"> por conhecimento comum. Os sistemas que implementam este protocolo fazem uso de </w:t>
+      </w:r>
+      <w:proofErr w:type="spellStart"/>
+      <w:r>
+        <w:t>timestamps</w:t>
+      </w:r>
+      <w:proofErr w:type="spellEnd"/>
+      <w:r>
+        <w:t xml:space="preserve"> na </w:t>
+      </w:r>
+      <w:r>
+        <w:t>ordenação</w:t>
+      </w:r>
+      <w:r>
+        <w:t xml:space="preserve"> das operações de </w:t>
+      </w:r>
+      <w:r>
+        <w:t>forma determinística</w:t>
+      </w:r>
+      <w:r>
+        <w:t xml:space="preserve"> e os conflitos ou não existem ou são ignorados.</w:t>
+      </w:r>
+    </w:p>
+    <w:p>
+      <w:r>
+        <w:t>Existem ainda outros protocolos como o de acordo em segundo plano e por consenso.</w:t>
+      </w:r>
+    </w:p>
+    <w:p>
+      <w:r>
+        <w:br w:type="page"/>
+      </w:r>
+    </w:p>
+    <w:p>
       <w:r>
         <w:lastRenderedPageBreak/>
         <w:t>R</w:t>
@@ -703,12 +1541,63 @@
         </w:rPr>
       </w:pPr>
       <w:r>
-        <w:rPr>
-          <w:lang w:val="en-US"/>
-        </w:rPr>
         <w:t xml:space="preserve">[1] - </w:t>
       </w:r>
       <w:hyperlink r:id="rId6" w:history="1">
+        <w:r>
+          <w:rPr>
+            <w:rStyle w:val="Hiperligao"/>
+            <w:rFonts w:ascii="Arial" w:hAnsi="Arial" w:cs="Arial"/>
+            <w:sz w:val="18"/>
+            <w:szCs w:val="18"/>
+            <w:shd w:val="clear" w:color="auto" w:fill="FFFFFF"/>
+          </w:rPr>
+          <w:t xml:space="preserve">Time, </w:t>
+        </w:r>
+        <w:proofErr w:type="spellStart"/>
+        <w:r>
+          <w:rPr>
+            <w:rStyle w:val="Hiperligao"/>
+            <w:rFonts w:ascii="Arial" w:hAnsi="Arial" w:cs="Arial"/>
+            <w:sz w:val="18"/>
+            <w:szCs w:val="18"/>
+            <w:shd w:val="clear" w:color="auto" w:fill="FFFFFF"/>
+          </w:rPr>
+          <w:t>Clocks</w:t>
+        </w:r>
+        <w:proofErr w:type="spellEnd"/>
+        <w:r>
+          <w:rPr>
+            <w:rStyle w:val="Hiperligao"/>
+            <w:rFonts w:ascii="Arial" w:hAnsi="Arial" w:cs="Arial"/>
+            <w:sz w:val="18"/>
+            <w:szCs w:val="18"/>
+            <w:shd w:val="clear" w:color="auto" w:fill="FFFFFF"/>
+          </w:rPr>
+          <w:t xml:space="preserve"> </w:t>
+        </w:r>
+        <w:proofErr w:type="spellStart"/>
+        <w:r>
+          <w:rPr>
+            <w:rStyle w:val="Hiperligao"/>
+            <w:rFonts w:ascii="Arial" w:hAnsi="Arial" w:cs="Arial"/>
+            <w:sz w:val="18"/>
+            <w:szCs w:val="18"/>
+            <w:shd w:val="clear" w:color="auto" w:fill="FFFFFF"/>
+          </w:rPr>
+          <w:t>and</w:t>
+        </w:r>
+        <w:proofErr w:type="spellEnd"/>
+        <w:r>
+          <w:rPr>
+            <w:rStyle w:val="Hiperligao"/>
+            <w:rFonts w:ascii="Arial" w:hAnsi="Arial" w:cs="Arial"/>
+            <w:sz w:val="18"/>
+            <w:szCs w:val="18"/>
+            <w:shd w:val="clear" w:color="auto" w:fill="FFFFFF"/>
+          </w:rPr>
+          <w:t xml:space="preserve"> t</w:t>
+        </w:r>
         <w:r>
           <w:rPr>
             <w:rStyle w:val="Hiperligao"/>
@@ -718,7 +1607,7 @@
             <w:shd w:val="clear" w:color="auto" w:fill="FFFFFF"/>
             <w:lang w:val="en-US"/>
           </w:rPr>
-          <w:t>Time, Clocks and the Ordering of Events in a Distributed System</w:t>
+          <w:t>he Ordering of Events in a Distributed System</w:t>
         </w:r>
       </w:hyperlink>
     </w:p>
@@ -735,6 +1624,119 @@
 <file path=word/numbering.xml><?xml version="1.0" encoding="utf-8"?>
 <w:numbering xmlns:wpc="http://schemas.microsoft.com/office/word/2010/wordprocessingCanvas" xmlns:mc="http://schemas.openxmlformats.org/markup-compatibility/2006" xmlns:o="urn:schemas-microsoft-com:office:office" xmlns:r="http://schemas.openxmlformats.org/officeDocument/2006/relationships" xmlns:m="http://schemas.openxmlformats.org/officeDocument/2006/math" xmlns:v="urn:schemas-microsoft-com:vml" xmlns:wp14="http://schemas.microsoft.com/office/word/2010/wordprocessingDrawing" xmlns:wp="http://schemas.openxmlformats.org/drawingml/2006/wordprocessingDrawing" xmlns:w10="urn:schemas-microsoft-com:office:word" xmlns:w="http://schemas.openxmlformats.org/wordprocessingml/2006/main" xmlns:w14="http://schemas.microsoft.com/office/word/2010/wordml" xmlns:wpg="http://schemas.microsoft.com/office/word/2010/wordprocessingGroup" xmlns:wpi="http://schemas.microsoft.com/office/word/2010/wordprocessingInk" xmlns:wne="http://schemas.microsoft.com/office/word/2006/wordml" xmlns:wps="http://schemas.microsoft.com/office/word/2010/wordprocessingShape" mc:Ignorable="w14 wp14">
   <w:abstractNum w:abstractNumId="0">
+    <w:nsid w:val="063F3F62"/>
+    <w:multiLevelType w:val="hybridMultilevel"/>
+    <w:tmpl w:val="841E01C8"/>
+    <w:lvl w:ilvl="0" w:tplc="08160001">
+      <w:start w:val="1"/>
+      <w:numFmt w:val="bullet"/>
+      <w:lvlText w:val=""/>
+      <w:lvlJc w:val="left"/>
+      <w:pPr>
+        <w:ind w:left="720" w:hanging="360"/>
+      </w:pPr>
+      <w:rPr>
+        <w:rFonts w:ascii="Symbol" w:hAnsi="Symbol" w:hint="default"/>
+      </w:rPr>
+    </w:lvl>
+    <w:lvl w:ilvl="1" w:tplc="08160003" w:tentative="1">
+      <w:start w:val="1"/>
+      <w:numFmt w:val="bullet"/>
+      <w:lvlText w:val="o"/>
+      <w:lvlJc w:val="left"/>
+      <w:pPr>
+        <w:ind w:left="1440" w:hanging="360"/>
+      </w:pPr>
+      <w:rPr>
+        <w:rFonts w:ascii="Courier New" w:hAnsi="Courier New" w:cs="Courier New" w:hint="default"/>
+      </w:rPr>
+    </w:lvl>
+    <w:lvl w:ilvl="2" w:tplc="08160005" w:tentative="1">
+      <w:start w:val="1"/>
+      <w:numFmt w:val="bullet"/>
+      <w:lvlText w:val=""/>
+      <w:lvlJc w:val="left"/>
+      <w:pPr>
+        <w:ind w:left="2160" w:hanging="360"/>
+      </w:pPr>
+      <w:rPr>
+        <w:rFonts w:ascii="Wingdings" w:hAnsi="Wingdings" w:hint="default"/>
+      </w:rPr>
+    </w:lvl>
+    <w:lvl w:ilvl="3" w:tplc="08160001" w:tentative="1">
+      <w:start w:val="1"/>
+      <w:numFmt w:val="bullet"/>
+      <w:lvlText w:val=""/>
+      <w:lvlJc w:val="left"/>
+      <w:pPr>
+        <w:ind w:left="2880" w:hanging="360"/>
+      </w:pPr>
+      <w:rPr>
+        <w:rFonts w:ascii="Symbol" w:hAnsi="Symbol" w:hint="default"/>
+      </w:rPr>
+    </w:lvl>
+    <w:lvl w:ilvl="4" w:tplc="08160003" w:tentative="1">
+      <w:start w:val="1"/>
+      <w:numFmt w:val="bullet"/>
+      <w:lvlText w:val="o"/>
+      <w:lvlJc w:val="left"/>
+      <w:pPr>
+        <w:ind w:left="3600" w:hanging="360"/>
+      </w:pPr>
+      <w:rPr>
+        <w:rFonts w:ascii="Courier New" w:hAnsi="Courier New" w:cs="Courier New" w:hint="default"/>
+      </w:rPr>
+    </w:lvl>
+    <w:lvl w:ilvl="5" w:tplc="08160005" w:tentative="1">
+      <w:start w:val="1"/>
+      <w:numFmt w:val="bullet"/>
+      <w:lvlText w:val=""/>
+      <w:lvlJc w:val="left"/>
+      <w:pPr>
+        <w:ind w:left="4320" w:hanging="360"/>
+      </w:pPr>
+      <w:rPr>
+        <w:rFonts w:ascii="Wingdings" w:hAnsi="Wingdings" w:hint="default"/>
+      </w:rPr>
+    </w:lvl>
+    <w:lvl w:ilvl="6" w:tplc="08160001" w:tentative="1">
+      <w:start w:val="1"/>
+      <w:numFmt w:val="bullet"/>
+      <w:lvlText w:val=""/>
+      <w:lvlJc w:val="left"/>
+      <w:pPr>
+        <w:ind w:left="5040" w:hanging="360"/>
+      </w:pPr>
+      <w:rPr>
+        <w:rFonts w:ascii="Symbol" w:hAnsi="Symbol" w:hint="default"/>
+      </w:rPr>
+    </w:lvl>
+    <w:lvl w:ilvl="7" w:tplc="08160003" w:tentative="1">
+      <w:start w:val="1"/>
+      <w:numFmt w:val="bullet"/>
+      <w:lvlText w:val="o"/>
+      <w:lvlJc w:val="left"/>
+      <w:pPr>
+        <w:ind w:left="5760" w:hanging="360"/>
+      </w:pPr>
+      <w:rPr>
+        <w:rFonts w:ascii="Courier New" w:hAnsi="Courier New" w:cs="Courier New" w:hint="default"/>
+      </w:rPr>
+    </w:lvl>
+    <w:lvl w:ilvl="8" w:tplc="08160005" w:tentative="1">
+      <w:start w:val="1"/>
+      <w:numFmt w:val="bullet"/>
+      <w:lvlText w:val=""/>
+      <w:lvlJc w:val="left"/>
+      <w:pPr>
+        <w:ind w:left="6480" w:hanging="360"/>
+      </w:pPr>
+      <w:rPr>
+        <w:rFonts w:ascii="Wingdings" w:hAnsi="Wingdings" w:hint="default"/>
+      </w:rPr>
+    </w:lvl>
+  </w:abstractNum>
+  <w:abstractNum w:abstractNumId="1">
     <w:nsid w:val="214345E5"/>
     <w:multiLevelType w:val="hybridMultilevel"/>
     <w:tmpl w:val="38CC6E0C"/>
@@ -847,7 +1849,7 @@
       </w:rPr>
     </w:lvl>
   </w:abstractNum>
-  <w:abstractNum w:abstractNumId="1">
+  <w:abstractNum w:abstractNumId="2">
     <w:nsid w:val="2C201366"/>
     <w:multiLevelType w:val="multilevel"/>
     <w:tmpl w:val="0816001F"/>
@@ -933,7 +1935,7 @@
       </w:pPr>
     </w:lvl>
   </w:abstractNum>
-  <w:abstractNum w:abstractNumId="2">
+  <w:abstractNum w:abstractNumId="3">
     <w:nsid w:val="31DB6D27"/>
     <w:multiLevelType w:val="hybridMultilevel"/>
     <w:tmpl w:val="98AEF20E"/>
@@ -1046,7 +2048,7 @@
       </w:rPr>
     </w:lvl>
   </w:abstractNum>
-  <w:abstractNum w:abstractNumId="3">
+  <w:abstractNum w:abstractNumId="4">
     <w:nsid w:val="361E5810"/>
     <w:multiLevelType w:val="multilevel"/>
     <w:tmpl w:val="0816001F"/>
@@ -1132,7 +2134,7 @@
       </w:pPr>
     </w:lvl>
   </w:abstractNum>
-  <w:abstractNum w:abstractNumId="4">
+  <w:abstractNum w:abstractNumId="5">
     <w:nsid w:val="5A360F9A"/>
     <w:multiLevelType w:val="hybridMultilevel"/>
     <w:tmpl w:val="562EA886"/>
@@ -1245,20 +2247,255 @@
       </w:rPr>
     </w:lvl>
   </w:abstractNum>
+  <w:abstractNum w:abstractNumId="6">
+    <w:nsid w:val="63F57BFE"/>
+    <w:multiLevelType w:val="hybridMultilevel"/>
+    <w:tmpl w:val="190E7762"/>
+    <w:lvl w:ilvl="0" w:tplc="08160001">
+      <w:start w:val="1"/>
+      <w:numFmt w:val="bullet"/>
+      <w:lvlText w:val=""/>
+      <w:lvlJc w:val="left"/>
+      <w:pPr>
+        <w:ind w:left="720" w:hanging="360"/>
+      </w:pPr>
+      <w:rPr>
+        <w:rFonts w:ascii="Symbol" w:hAnsi="Symbol" w:hint="default"/>
+      </w:rPr>
+    </w:lvl>
+    <w:lvl w:ilvl="1" w:tplc="08160003" w:tentative="1">
+      <w:start w:val="1"/>
+      <w:numFmt w:val="bullet"/>
+      <w:lvlText w:val="o"/>
+      <w:lvlJc w:val="left"/>
+      <w:pPr>
+        <w:ind w:left="1440" w:hanging="360"/>
+      </w:pPr>
+      <w:rPr>
+        <w:rFonts w:ascii="Courier New" w:hAnsi="Courier New" w:cs="Courier New" w:hint="default"/>
+      </w:rPr>
+    </w:lvl>
+    <w:lvl w:ilvl="2" w:tplc="08160005" w:tentative="1">
+      <w:start w:val="1"/>
+      <w:numFmt w:val="bullet"/>
+      <w:lvlText w:val=""/>
+      <w:lvlJc w:val="left"/>
+      <w:pPr>
+        <w:ind w:left="2160" w:hanging="360"/>
+      </w:pPr>
+      <w:rPr>
+        <w:rFonts w:ascii="Wingdings" w:hAnsi="Wingdings" w:hint="default"/>
+      </w:rPr>
+    </w:lvl>
+    <w:lvl w:ilvl="3" w:tplc="08160001" w:tentative="1">
+      <w:start w:val="1"/>
+      <w:numFmt w:val="bullet"/>
+      <w:lvlText w:val=""/>
+      <w:lvlJc w:val="left"/>
+      <w:pPr>
+        <w:ind w:left="2880" w:hanging="360"/>
+      </w:pPr>
+      <w:rPr>
+        <w:rFonts w:ascii="Symbol" w:hAnsi="Symbol" w:hint="default"/>
+      </w:rPr>
+    </w:lvl>
+    <w:lvl w:ilvl="4" w:tplc="08160003" w:tentative="1">
+      <w:start w:val="1"/>
+      <w:numFmt w:val="bullet"/>
+      <w:lvlText w:val="o"/>
+      <w:lvlJc w:val="left"/>
+      <w:pPr>
+        <w:ind w:left="3600" w:hanging="360"/>
+      </w:pPr>
+      <w:rPr>
+        <w:rFonts w:ascii="Courier New" w:hAnsi="Courier New" w:cs="Courier New" w:hint="default"/>
+      </w:rPr>
+    </w:lvl>
+    <w:lvl w:ilvl="5" w:tplc="08160005" w:tentative="1">
+      <w:start w:val="1"/>
+      <w:numFmt w:val="bullet"/>
+      <w:lvlText w:val=""/>
+      <w:lvlJc w:val="left"/>
+      <w:pPr>
+        <w:ind w:left="4320" w:hanging="360"/>
+      </w:pPr>
+      <w:rPr>
+        <w:rFonts w:ascii="Wingdings" w:hAnsi="Wingdings" w:hint="default"/>
+      </w:rPr>
+    </w:lvl>
+    <w:lvl w:ilvl="6" w:tplc="08160001" w:tentative="1">
+      <w:start w:val="1"/>
+      <w:numFmt w:val="bullet"/>
+      <w:lvlText w:val=""/>
+      <w:lvlJc w:val="left"/>
+      <w:pPr>
+        <w:ind w:left="5040" w:hanging="360"/>
+      </w:pPr>
+      <w:rPr>
+        <w:rFonts w:ascii="Symbol" w:hAnsi="Symbol" w:hint="default"/>
+      </w:rPr>
+    </w:lvl>
+    <w:lvl w:ilvl="7" w:tplc="08160003" w:tentative="1">
+      <w:start w:val="1"/>
+      <w:numFmt w:val="bullet"/>
+      <w:lvlText w:val="o"/>
+      <w:lvlJc w:val="left"/>
+      <w:pPr>
+        <w:ind w:left="5760" w:hanging="360"/>
+      </w:pPr>
+      <w:rPr>
+        <w:rFonts w:ascii="Courier New" w:hAnsi="Courier New" w:cs="Courier New" w:hint="default"/>
+      </w:rPr>
+    </w:lvl>
+    <w:lvl w:ilvl="8" w:tplc="08160005" w:tentative="1">
+      <w:start w:val="1"/>
+      <w:numFmt w:val="bullet"/>
+      <w:lvlText w:val=""/>
+      <w:lvlJc w:val="left"/>
+      <w:pPr>
+        <w:ind w:left="6480" w:hanging="360"/>
+      </w:pPr>
+      <w:rPr>
+        <w:rFonts w:ascii="Wingdings" w:hAnsi="Wingdings" w:hint="default"/>
+      </w:rPr>
+    </w:lvl>
+  </w:abstractNum>
+  <w:abstractNum w:abstractNumId="7">
+    <w:nsid w:val="6A0F157F"/>
+    <w:multiLevelType w:val="hybridMultilevel"/>
+    <w:tmpl w:val="C5B2D28E"/>
+    <w:lvl w:ilvl="0" w:tplc="08160001">
+      <w:start w:val="1"/>
+      <w:numFmt w:val="bullet"/>
+      <w:lvlText w:val=""/>
+      <w:lvlJc w:val="left"/>
+      <w:pPr>
+        <w:ind w:left="720" w:hanging="360"/>
+      </w:pPr>
+      <w:rPr>
+        <w:rFonts w:ascii="Symbol" w:hAnsi="Symbol" w:hint="default"/>
+      </w:rPr>
+    </w:lvl>
+    <w:lvl w:ilvl="1" w:tplc="08160003" w:tentative="1">
+      <w:start w:val="1"/>
+      <w:numFmt w:val="bullet"/>
+      <w:lvlText w:val="o"/>
+      <w:lvlJc w:val="left"/>
+      <w:pPr>
+        <w:ind w:left="1440" w:hanging="360"/>
+      </w:pPr>
+      <w:rPr>
+        <w:rFonts w:ascii="Courier New" w:hAnsi="Courier New" w:cs="Courier New" w:hint="default"/>
+      </w:rPr>
+    </w:lvl>
+    <w:lvl w:ilvl="2" w:tplc="08160005" w:tentative="1">
+      <w:start w:val="1"/>
+      <w:numFmt w:val="bullet"/>
+      <w:lvlText w:val=""/>
+      <w:lvlJc w:val="left"/>
+      <w:pPr>
+        <w:ind w:left="2160" w:hanging="360"/>
+      </w:pPr>
+      <w:rPr>
+        <w:rFonts w:ascii="Wingdings" w:hAnsi="Wingdings" w:hint="default"/>
+      </w:rPr>
+    </w:lvl>
+    <w:lvl w:ilvl="3" w:tplc="08160001" w:tentative="1">
+      <w:start w:val="1"/>
+      <w:numFmt w:val="bullet"/>
+      <w:lvlText w:val=""/>
+      <w:lvlJc w:val="left"/>
+      <w:pPr>
+        <w:ind w:left="2880" w:hanging="360"/>
+      </w:pPr>
+      <w:rPr>
+        <w:rFonts w:ascii="Symbol" w:hAnsi="Symbol" w:hint="default"/>
+      </w:rPr>
+    </w:lvl>
+    <w:lvl w:ilvl="4" w:tplc="08160003" w:tentative="1">
+      <w:start w:val="1"/>
+      <w:numFmt w:val="bullet"/>
+      <w:lvlText w:val="o"/>
+      <w:lvlJc w:val="left"/>
+      <w:pPr>
+        <w:ind w:left="3600" w:hanging="360"/>
+      </w:pPr>
+      <w:rPr>
+        <w:rFonts w:ascii="Courier New" w:hAnsi="Courier New" w:cs="Courier New" w:hint="default"/>
+      </w:rPr>
+    </w:lvl>
+    <w:lvl w:ilvl="5" w:tplc="08160005" w:tentative="1">
+      <w:start w:val="1"/>
+      <w:numFmt w:val="bullet"/>
+      <w:lvlText w:val=""/>
+      <w:lvlJc w:val="left"/>
+      <w:pPr>
+        <w:ind w:left="4320" w:hanging="360"/>
+      </w:pPr>
+      <w:rPr>
+        <w:rFonts w:ascii="Wingdings" w:hAnsi="Wingdings" w:hint="default"/>
+      </w:rPr>
+    </w:lvl>
+    <w:lvl w:ilvl="6" w:tplc="08160001" w:tentative="1">
+      <w:start w:val="1"/>
+      <w:numFmt w:val="bullet"/>
+      <w:lvlText w:val=""/>
+      <w:lvlJc w:val="left"/>
+      <w:pPr>
+        <w:ind w:left="5040" w:hanging="360"/>
+      </w:pPr>
+      <w:rPr>
+        <w:rFonts w:ascii="Symbol" w:hAnsi="Symbol" w:hint="default"/>
+      </w:rPr>
+    </w:lvl>
+    <w:lvl w:ilvl="7" w:tplc="08160003" w:tentative="1">
+      <w:start w:val="1"/>
+      <w:numFmt w:val="bullet"/>
+      <w:lvlText w:val="o"/>
+      <w:lvlJc w:val="left"/>
+      <w:pPr>
+        <w:ind w:left="5760" w:hanging="360"/>
+      </w:pPr>
+      <w:rPr>
+        <w:rFonts w:ascii="Courier New" w:hAnsi="Courier New" w:cs="Courier New" w:hint="default"/>
+      </w:rPr>
+    </w:lvl>
+    <w:lvl w:ilvl="8" w:tplc="08160005" w:tentative="1">
+      <w:start w:val="1"/>
+      <w:numFmt w:val="bullet"/>
+      <w:lvlText w:val=""/>
+      <w:lvlJc w:val="left"/>
+      <w:pPr>
+        <w:ind w:left="6480" w:hanging="360"/>
+      </w:pPr>
+      <w:rPr>
+        <w:rFonts w:ascii="Wingdings" w:hAnsi="Wingdings" w:hint="default"/>
+      </w:rPr>
+    </w:lvl>
+  </w:abstractNum>
   <w:num w:numId="1">
+    <w:abstractNumId w:val="3"/>
+  </w:num>
+  <w:num w:numId="2">
     <w:abstractNumId w:val="2"/>
   </w:num>
-  <w:num w:numId="2">
+  <w:num w:numId="3">
     <w:abstractNumId w:val="1"/>
   </w:num>
-  <w:num w:numId="3">
+  <w:num w:numId="4">
+    <w:abstractNumId w:val="4"/>
+  </w:num>
+  <w:num w:numId="5">
+    <w:abstractNumId w:val="5"/>
+  </w:num>
+  <w:num w:numId="6">
     <w:abstractNumId w:val="0"/>
   </w:num>
-  <w:num w:numId="4">
-    <w:abstractNumId w:val="3"/>
+  <w:num w:numId="7">
+    <w:abstractNumId w:val="6"/>
   </w:num>
-  <w:num w:numId="5">
-    <w:abstractNumId w:val="4"/>
+  <w:num w:numId="8">
+    <w:abstractNumId w:val="7"/>
   </w:num>
 </w:numbering>
 </file>
@@ -1470,10 +2707,31 @@
       <w:szCs w:val="26"/>
     </w:rPr>
   </w:style>
+  <w:style w:type="paragraph" w:styleId="Cabealho3">
+    <w:name w:val="heading 3"/>
+    <w:basedOn w:val="Normal"/>
+    <w:next w:val="Normal"/>
+    <w:link w:val="Cabealho3Carcter"/>
+    <w:uiPriority w:val="9"/>
+    <w:unhideWhenUsed/>
+    <w:qFormat/>
+    <w:rsid w:val="007D09CF"/>
+    <w:pPr>
+      <w:keepNext/>
+      <w:keepLines/>
+      <w:spacing w:before="200" w:after="0"/>
+      <w:outlineLvl w:val="2"/>
+    </w:pPr>
+    <w:rPr>
+      <w:rFonts w:asciiTheme="majorHAnsi" w:eastAsiaTheme="majorEastAsia" w:hAnsiTheme="majorHAnsi" w:cstheme="majorBidi"/>
+      <w:b/>
+      <w:bCs/>
+      <w:color w:val="4F81BD" w:themeColor="accent1"/>
+    </w:rPr>
+  </w:style>
   <w:style w:type="character" w:default="1" w:styleId="Tipodeletrapredefinidodopargrafo">
     <w:name w:val="Default Paragraph Font"/>
     <w:uiPriority w:val="1"/>
-    <w:semiHidden/>
     <w:unhideWhenUsed/>
   </w:style>
   <w:style w:type="table" w:default="1" w:styleId="Tabelanormal">
@@ -1548,6 +2806,19 @@
       <w:ind w:left="720"/>
       <w:contextualSpacing/>
     </w:pPr>
+  </w:style>
+  <w:style w:type="character" w:customStyle="1" w:styleId="Cabealho3Carcter">
+    <w:name w:val="Cabeçalho 3 Carácter"/>
+    <w:basedOn w:val="Tipodeletrapredefinidodopargrafo"/>
+    <w:link w:val="Cabealho3"/>
+    <w:uiPriority w:val="9"/>
+    <w:rsid w:val="007D09CF"/>
+    <w:rPr>
+      <w:rFonts w:asciiTheme="majorHAnsi" w:eastAsiaTheme="majorEastAsia" w:hAnsiTheme="majorHAnsi" w:cstheme="majorBidi"/>
+      <w:b/>
+      <w:bCs/>
+      <w:color w:val="4F81BD" w:themeColor="accent1"/>
+    </w:rPr>
   </w:style>
 </w:styles>
 </file>
@@ -1759,10 +3030,31 @@
       <w:szCs w:val="26"/>
     </w:rPr>
   </w:style>
+  <w:style w:type="paragraph" w:styleId="Cabealho3">
+    <w:name w:val="heading 3"/>
+    <w:basedOn w:val="Normal"/>
+    <w:next w:val="Normal"/>
+    <w:link w:val="Cabealho3Carcter"/>
+    <w:uiPriority w:val="9"/>
+    <w:unhideWhenUsed/>
+    <w:qFormat/>
+    <w:rsid w:val="007D09CF"/>
+    <w:pPr>
+      <w:keepNext/>
+      <w:keepLines/>
+      <w:spacing w:before="200" w:after="0"/>
+      <w:outlineLvl w:val="2"/>
+    </w:pPr>
+    <w:rPr>
+      <w:rFonts w:asciiTheme="majorHAnsi" w:eastAsiaTheme="majorEastAsia" w:hAnsiTheme="majorHAnsi" w:cstheme="majorBidi"/>
+      <w:b/>
+      <w:bCs/>
+      <w:color w:val="4F81BD" w:themeColor="accent1"/>
+    </w:rPr>
+  </w:style>
   <w:style w:type="character" w:default="1" w:styleId="Tipodeletrapredefinidodopargrafo">
     <w:name w:val="Default Paragraph Font"/>
     <w:uiPriority w:val="1"/>
-    <w:semiHidden/>
     <w:unhideWhenUsed/>
   </w:style>
   <w:style w:type="table" w:default="1" w:styleId="Tabelanormal">
@@ -1837,6 +3129,19 @@
       <w:ind w:left="720"/>
       <w:contextualSpacing/>
     </w:pPr>
+  </w:style>
+  <w:style w:type="character" w:customStyle="1" w:styleId="Cabealho3Carcter">
+    <w:name w:val="Cabeçalho 3 Carácter"/>
+    <w:basedOn w:val="Tipodeletrapredefinidodopargrafo"/>
+    <w:link w:val="Cabealho3"/>
+    <w:uiPriority w:val="9"/>
+    <w:rsid w:val="007D09CF"/>
+    <w:rPr>
+      <w:rFonts w:asciiTheme="majorHAnsi" w:eastAsiaTheme="majorEastAsia" w:hAnsiTheme="majorHAnsi" w:cstheme="majorBidi"/>
+      <w:b/>
+      <w:bCs/>
+      <w:color w:val="4F81BD" w:themeColor="accent1"/>
+    </w:rPr>
   </w:style>
 </w:styles>
 </file>

</xml_diff>